<commit_message>
email sending script added
</commit_message>
<xml_diff>
--- a/Data/Event Certificate Template.docx
+++ b/Data/Event Certificate Template.docx
@@ -11,7 +11,7 @@
           <w:noProof/>
         </w:rPr>
         <w:drawing>
-          <wp:anchor distT="0" distB="0" distL="114300" distR="114300" simplePos="0" relativeHeight="251669504" behindDoc="1" locked="0" layoutInCell="1" allowOverlap="1" wp14:anchorId="2A921D53" wp14:editId="797FAF17">
+          <wp:anchor distT="0" distB="0" distL="114300" distR="114300" simplePos="0" relativeHeight="251669504" behindDoc="1" locked="0" layoutInCell="1" allowOverlap="1" wp14:anchorId="2A921D53" wp14:editId="27575A71">
             <wp:simplePos x="0" y="0"/>
             <wp:positionH relativeFrom="page">
               <wp:align>right</wp:align>
@@ -140,6 +140,14 @@
                 <w:rFonts w:ascii="Google Sans" w:hAnsi="Google Sans"/>
               </w:rPr>
             </w:pPr>
+            <w:r>
+              <w:rPr>
+                <w:rFonts w:ascii="Google Sans" w:hAnsi="Google Sans"/>
+                <w:sz w:val="28"/>
+                <w:szCs w:val="28"/>
+              </w:rPr>
+              <w:t xml:space="preserve">  </w:t>
+            </w:r>
             <w:r>
               <w:rPr>
                 <w:rFonts w:ascii="Google Sans" w:hAnsi="Google Sans"/>
@@ -412,7 +420,16 @@
       </w:tr>
     </w:tbl>
     <w:p/>
-    <w:p/>
+    <w:p>
+      <w:pPr>
+        <w:tabs>
+          <w:tab w:val="left" w:pos="6202"/>
+        </w:tabs>
+      </w:pPr>
+      <w:r>
+        <w:tab/>
+      </w:r>
+    </w:p>
     <w:p/>
     <w:p>
       <w:pPr>
@@ -448,7 +465,6 @@
           </w:tcPr>
           <w:p>
             <w:pPr>
-              <w:jc w:val="center"/>
               <w:rPr>
                 <w:rFonts w:ascii="Google Sans" w:hAnsi="Google Sans"/>
                 <w:b/>
@@ -457,6 +473,16 @@
                 <w:szCs w:val="40"/>
               </w:rPr>
             </w:pPr>
+            <w:r>
+              <w:rPr>
+                <w:rFonts w:ascii="Google Sans" w:hAnsi="Google Sans"/>
+                <w:b/>
+                <w:bCs/>
+                <w:sz w:val="40"/>
+                <w:szCs w:val="40"/>
+              </w:rPr>
+              <w:t xml:space="preserve">              </w:t>
+            </w:r>
             <w:r>
               <w:rPr>
                 <w:rFonts w:ascii="Google Sans" w:hAnsi="Google Sans"/>
@@ -531,10 +557,10 @@
           <w:noProof/>
         </w:rPr>
         <w:drawing>
-          <wp:anchor distT="0" distB="0" distL="114300" distR="114300" simplePos="0" relativeHeight="251666432" behindDoc="0" locked="0" layoutInCell="1" allowOverlap="1" wp14:anchorId="6D1DD7A9" wp14:editId="07C8AE1D">
+          <wp:anchor distT="0" distB="0" distL="114300" distR="114300" simplePos="0" relativeHeight="251666432" behindDoc="0" locked="0" layoutInCell="1" allowOverlap="1" wp14:anchorId="6D1DD7A9" wp14:editId="470CAD0B">
             <wp:simplePos x="0" y="0"/>
             <wp:positionH relativeFrom="margin">
-              <wp:align>center</wp:align>
+              <wp:posOffset>4931573</wp:posOffset>
             </wp:positionH>
             <wp:positionV relativeFrom="paragraph">
               <wp:posOffset>259080</wp:posOffset>

</xml_diff>